<commit_message>
added UART-RAM Example code (only write)
</commit_message>
<xml_diff>
--- a/PSoC_Z80_Board.docx
+++ b/PSoC_Z80_Board.docx
@@ -162,18 +162,8 @@
           <w:sz w:val="36"/>
           <w:szCs w:val="36"/>
         </w:rPr>
-        <w:t xml:space="preserve">Tizian </w:t>
-      </w:r>
-      <w:proofErr w:type="spellStart"/>
-      <w:r>
-        <w:rPr>
-          <w:b/>
-          <w:sz w:val="36"/>
-          <w:szCs w:val="36"/>
-        </w:rPr>
-        <w:t>Wackerle</w:t>
-      </w:r>
-      <w:proofErr w:type="spellEnd"/>
+        <w:t>Tizian Wackerle</w:t>
+      </w:r>
     </w:p>
     <w:p>
       <w:pPr>
@@ -332,22 +322,7 @@
           <w:szCs w:val="36"/>
         </w:rPr>
         <w:tab/>
-      </w:r>
-      <w:proofErr w:type="gramStart"/>
-      <w:r>
-        <w:rPr>
-          <w:sz w:val="36"/>
-          <w:szCs w:val="36"/>
-        </w:rPr>
-        <w:t>Abgegeben</w:t>
-      </w:r>
-      <w:proofErr w:type="gramEnd"/>
-      <w:r>
-        <w:rPr>
-          <w:sz w:val="36"/>
-          <w:szCs w:val="36"/>
-        </w:rPr>
-        <w:t xml:space="preserve"> am:</w:t>
+        <w:t>Abgegeben am:</w:t>
       </w:r>
       <w:r>
         <w:rPr>
@@ -385,7 +360,13 @@
     <w:sdt>
       <w:sdtPr>
         <w:rPr>
-          <w:lang w:val="de-DE"/>
+          <w:rFonts w:asciiTheme="majorHAnsi" w:eastAsiaTheme="majorEastAsia" w:hAnsiTheme="majorHAnsi" w:cstheme="majorBidi"/>
+          <w:color w:val="2F5496" w:themeColor="accent1" w:themeShade="BF"/>
+          <w:kern w:val="0"/>
+          <w:sz w:val="32"/>
+          <w:szCs w:val="32"/>
+          <w:lang w:val="de-DE" w:eastAsia="de-AT"/>
+          <w14:ligatures w14:val="none"/>
         </w:rPr>
         <w:id w:val="-1188375290"/>
         <w:docPartObj>
@@ -395,15 +376,8 @@
       </w:sdtPr>
       <w:sdtEndPr>
         <w:rPr>
-          <w:rFonts w:asciiTheme="majorHAnsi" w:eastAsiaTheme="majorEastAsia" w:hAnsiTheme="majorHAnsi" w:cstheme="majorBidi"/>
           <w:b/>
           <w:bCs/>
-          <w:color w:val="2F5496" w:themeColor="accent1" w:themeShade="BF"/>
-          <w:kern w:val="0"/>
-          <w:sz w:val="32"/>
-          <w:szCs w:val="32"/>
-          <w:lang w:eastAsia="de-AT"/>
-          <w14:ligatures w14:val="none"/>
         </w:rPr>
       </w:sdtEndPr>
       <w:sdtContent>
@@ -760,15 +734,7 @@
         <w:t xml:space="preserve"> bis heute viel verwendeter </w:t>
       </w:r>
       <w:r>
-        <w:t xml:space="preserve">8bit-Prozessor der Firma </w:t>
-      </w:r>
-      <w:proofErr w:type="spellStart"/>
-      <w:r>
-        <w:t>Zilog</w:t>
-      </w:r>
-      <w:proofErr w:type="spellEnd"/>
-      <w:r>
-        <w:t xml:space="preserve">. </w:t>
+        <w:t xml:space="preserve">8bit-Prozessor der Firma Zilog. </w:t>
       </w:r>
       <w:r>
         <w:t xml:space="preserve">Um diesen einflussreichen und </w:t>
@@ -777,13 +743,8 @@
         <w:t xml:space="preserve">(für heutige Standards) simplen </w:t>
       </w:r>
       <w:r>
-        <w:t xml:space="preserve">Prozessor besser verstehen zu können ist es unser Plan, ein Z80-Shield für einen </w:t>
-      </w:r>
-      <w:proofErr w:type="spellStart"/>
-      <w:r>
-        <w:t>LearnSoc</w:t>
-      </w:r>
-      <w:proofErr w:type="spellEnd"/>
+        <w:t>Prozessor besser verstehen zu können ist es unser Plan, ein Z80-Shield für einen LearnSoc</w:t>
+      </w:r>
       <w:r>
         <w:t>! oder andere Boards mit Arduino kompatible</w:t>
       </w:r>
@@ -822,13 +783,8 @@
         </w:numPr>
       </w:pPr>
       <w:r>
-        <w:t xml:space="preserve">Clock Signal wird vom Host </w:t>
-      </w:r>
-      <w:proofErr w:type="spellStart"/>
-      <w:r>
-        <w:t>geeneriert</w:t>
-      </w:r>
-      <w:proofErr w:type="spellEnd"/>
+        <w:t>Clock Signal wird vom Host geeneriert</w:t>
+      </w:r>
       <w:r>
         <w:t>. Dadurch „Single-Step“ auch möglich</w:t>
       </w:r>
@@ -841,13 +797,8 @@
           <w:numId w:val="4"/>
         </w:numPr>
       </w:pPr>
-      <w:proofErr w:type="spellStart"/>
-      <w:r>
-        <w:t>Instructions</w:t>
-      </w:r>
-      <w:proofErr w:type="spellEnd"/>
-      <w:r>
-        <w:t xml:space="preserve"> können vom Mi</w:t>
+      <w:r>
+        <w:t>Instructions können vom Mi</w:t>
       </w:r>
       <w:r>
         <w:t xml:space="preserve">krocontroller </w:t>
@@ -876,13 +827,8 @@
         <w:pStyle w:val="berschrift2"/>
       </w:pPr>
       <w:bookmarkStart w:id="2" w:name="_Toc187308908"/>
-      <w:proofErr w:type="spellStart"/>
-      <w:r>
-        <w:t>Function</w:t>
-      </w:r>
-      <w:proofErr w:type="spellEnd"/>
-      <w:r>
-        <w:t xml:space="preserve"> Test:</w:t>
+      <w:r>
+        <w:t>Function Test:</w:t>
       </w:r>
       <w:bookmarkEnd w:id="2"/>
     </w:p>
@@ -912,15 +858,7 @@
         <w:t>, testen</w:t>
       </w:r>
       <w:r>
-        <w:t xml:space="preserve">. Dabei orientierten wir uns an folgender </w:t>
-      </w:r>
-      <w:proofErr w:type="spellStart"/>
-      <w:r>
-        <w:t>Schematic</w:t>
-      </w:r>
-      <w:proofErr w:type="spellEnd"/>
-      <w:r>
-        <w:t xml:space="preserve"> dieses B</w:t>
+        <w:t>. Dabei orientierten wir uns an folgender Schematic dieses B</w:t>
       </w:r>
       <w:r>
         <w:t>logs:</w:t>
@@ -942,7 +880,7 @@
           <w:noProof/>
         </w:rPr>
         <w:drawing>
-          <wp:inline distT="0" distB="0" distL="0" distR="0" wp14:anchorId="4EFC09F8" wp14:editId="549B5CDC">
+          <wp:inline distT="0" distB="0" distL="0" distR="0" wp14:anchorId="4EFC09F8" wp14:editId="68D8BCB7">
             <wp:extent cx="2496770" cy="2060812"/>
             <wp:effectExtent l="0" t="0" r="0" b="0"/>
             <wp:docPr id="184901658" name="Grafik 1" descr="Ein Bild, das Text, Diagramm, Plan, technische Zeichnung enthält.&#10;&#10;Automatisch generierte Beschreibung"/>
@@ -1017,13 +955,8 @@
         <w:t>außer</w:t>
       </w:r>
       <w:r>
-        <w:t xml:space="preserve"> der </w:t>
-      </w:r>
-      <w:proofErr w:type="spellStart"/>
-      <w:r>
-        <w:t>OPCode-Fetch</w:t>
-      </w:r>
-      <w:proofErr w:type="spellEnd"/>
+        <w:t xml:space="preserve"> der OPCode-Fetch</w:t>
+      </w:r>
       <w:r>
         <w:t xml:space="preserve"> vollbracht wird. Dies ist im Datenblatt des Z80 wie folgt dargestellt:</w:t>
       </w:r>
@@ -1172,15 +1105,7 @@
     <w:p/>
     <w:p>
       <w:r>
-        <w:t xml:space="preserve">Eine visuelle Kontrolle des Adress- und Datenbusses ist im weiteren verlauf recht aufwendig. Deshalb wurde mit Hilfe eines FreeSoC2 simples Skript realisiert. Dieser gibt einerseits die Daten am Adressbus, Datenbus und einiger Steuersignale über UART aus und steuert die Clock des Z80. Dabei kann durch senden einiger ASCII-Zeichen entweder zwischen einer 10Hz Clock oder einem Single-step Modus gewechselt werden. Im nachfolgenden Bild ist die Ausgabe diese Skripts mit </w:t>
-      </w:r>
-      <w:proofErr w:type="spellStart"/>
-      <w:r>
-        <w:t>HTerm</w:t>
-      </w:r>
-      <w:proofErr w:type="spellEnd"/>
-      <w:r>
-        <w:t xml:space="preserve"> aufgezeichnet:</w:t>
+        <w:t>Eine visuelle Kontrolle des Adress- und Datenbusses ist im weiteren verlauf recht aufwendig. Deshalb wurde mit Hilfe eines FreeSoC2 simples Skript realisiert. Dieser gibt einerseits die Daten am Adressbus, Datenbus und einiger Steuersignale über UART aus und steuert die Clock des Z80. Dabei kann durch senden einiger ASCII-Zeichen entweder zwischen einer 10Hz Clock oder einem Single-step Modus gewechselt werden. Im nachfolgenden Bild ist die Ausgabe diese Skripts mit HTerm aufgezeichnet:</w:t>
       </w:r>
     </w:p>
     <w:p>
@@ -1194,7 +1119,87 @@
         <mc:AlternateContent>
           <mc:Choice Requires="wps">
             <w:drawing>
-              <wp:anchor distT="0" distB="0" distL="114300" distR="114300" simplePos="0" relativeHeight="251660288" behindDoc="0" locked="0" layoutInCell="1" allowOverlap="1" wp14:anchorId="3BCE9C02" wp14:editId="14952B0B">
+              <wp:anchor distT="0" distB="0" distL="114300" distR="114300" simplePos="0" relativeHeight="251659264" behindDoc="0" locked="0" layoutInCell="1" allowOverlap="1" wp14:anchorId="46331560" wp14:editId="54200B8B">
+                <wp:simplePos x="0" y="0"/>
+                <wp:positionH relativeFrom="column">
+                  <wp:posOffset>923143</wp:posOffset>
+                </wp:positionH>
+                <wp:positionV relativeFrom="paragraph">
+                  <wp:posOffset>533400</wp:posOffset>
+                </wp:positionV>
+                <wp:extent cx="1991360" cy="416169"/>
+                <wp:effectExtent l="0" t="0" r="27940" b="22225"/>
+                <wp:wrapNone/>
+                <wp:docPr id="1759477889" name="Rechteck 3"/>
+                <wp:cNvGraphicFramePr/>
+                <a:graphic xmlns:a="http://schemas.openxmlformats.org/drawingml/2006/main">
+                  <a:graphicData uri="http://schemas.microsoft.com/office/word/2010/wordprocessingShape">
+                    <wps:wsp>
+                      <wps:cNvSpPr/>
+                      <wps:spPr>
+                        <a:xfrm>
+                          <a:off x="0" y="0"/>
+                          <a:ext cx="1991360" cy="416169"/>
+                        </a:xfrm>
+                        <a:prstGeom prst="rect">
+                          <a:avLst/>
+                        </a:prstGeom>
+                        <a:noFill/>
+                        <a:ln w="19050">
+                          <a:solidFill>
+                            <a:srgbClr val="FF0000"/>
+                          </a:solidFill>
+                        </a:ln>
+                      </wps:spPr>
+                      <wps:style>
+                        <a:lnRef idx="2">
+                          <a:schemeClr val="accent1">
+                            <a:shade val="15000"/>
+                          </a:schemeClr>
+                        </a:lnRef>
+                        <a:fillRef idx="1">
+                          <a:schemeClr val="accent1"/>
+                        </a:fillRef>
+                        <a:effectRef idx="0">
+                          <a:schemeClr val="accent1"/>
+                        </a:effectRef>
+                        <a:fontRef idx="minor">
+                          <a:schemeClr val="lt1"/>
+                        </a:fontRef>
+                      </wps:style>
+                      <wps:bodyPr rot="0" spcFirstLastPara="0" vertOverflow="overflow" horzOverflow="overflow" vert="horz" wrap="square" lIns="91440" tIns="45720" rIns="91440" bIns="45720" numCol="1" spcCol="0" rtlCol="0" fromWordArt="0" anchor="ctr" anchorCtr="0" forceAA="0" compatLnSpc="1">
+                        <a:prstTxWarp prst="textNoShape">
+                          <a:avLst/>
+                        </a:prstTxWarp>
+                        <a:noAutofit/>
+                      </wps:bodyPr>
+                    </wps:wsp>
+                  </a:graphicData>
+                </a:graphic>
+                <wp14:sizeRelH relativeFrom="margin">
+                  <wp14:pctWidth>0</wp14:pctWidth>
+                </wp14:sizeRelH>
+                <wp14:sizeRelV relativeFrom="margin">
+                  <wp14:pctHeight>0</wp14:pctHeight>
+                </wp14:sizeRelV>
+              </wp:anchor>
+            </w:drawing>
+          </mc:Choice>
+          <mc:Fallback>
+            <w:pict>
+              <v:rect w14:anchorId="15A140A9" id="Rechteck 3" o:spid="_x0000_s1026" style="position:absolute;margin-left:72.7pt;margin-top:42pt;width:156.8pt;height:32.75pt;z-index:251659264;visibility:visible;mso-wrap-style:square;mso-width-percent:0;mso-height-percent:0;mso-wrap-distance-left:9pt;mso-wrap-distance-top:0;mso-wrap-distance-right:9pt;mso-wrap-distance-bottom:0;mso-position-horizontal:absolute;mso-position-horizontal-relative:text;mso-position-vertical:absolute;mso-position-vertical-relative:text;mso-width-percent:0;mso-height-percent:0;mso-width-relative:margin;mso-height-relative:margin;v-text-anchor:middle" o:gfxdata="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" filled="f" strokecolor="red" strokeweight="1.5pt"/>
+            </w:pict>
+          </mc:Fallback>
+        </mc:AlternateContent>
+      </w:r>
+      <w:r>
+        <w:rPr>
+          <w:noProof/>
+        </w:rPr>
+        <mc:AlternateContent>
+          <mc:Choice Requires="wps">
+            <w:drawing>
+              <wp:anchor distT="0" distB="0" distL="114300" distR="114300" simplePos="0" relativeHeight="251660288" behindDoc="0" locked="0" layoutInCell="1" allowOverlap="1" wp14:anchorId="3BCE9C02" wp14:editId="1620969C">
                 <wp:simplePos x="0" y="0"/>
                 <wp:positionH relativeFrom="column">
                   <wp:posOffset>2971165</wp:posOffset>
@@ -1250,93 +1255,13 @@
           </mc:Choice>
           <mc:Fallback>
             <w:pict>
-              <v:shapetype w14:anchorId="508DABC6" id="_x0000_t32" coordsize="21600,21600" o:spt="32" o:oned="t" path="m,l21600,21600e" filled="f">
+              <v:shapetype w14:anchorId="68182AFD" id="_x0000_t32" coordsize="21600,21600" o:spt="32" o:oned="t" path="m,l21600,21600e" filled="f">
                 <v:path arrowok="t" fillok="f" o:connecttype="none"/>
                 <o:lock v:ext="edit" shapetype="t"/>
               </v:shapetype>
               <v:shape id="Gerade Verbindung mit Pfeil 2" o:spid="_x0000_s1026" type="#_x0000_t32" style="position:absolute;margin-left:233.95pt;margin-top:84.6pt;width:1in;height:91.8pt;flip:x y;z-index:251660288;visibility:visible;mso-wrap-style:square;mso-wrap-distance-left:9pt;mso-wrap-distance-top:0;mso-wrap-distance-right:9pt;mso-wrap-distance-bottom:0;mso-position-horizontal:absolute;mso-position-horizontal-relative:text;mso-position-vertical:absolute;mso-position-vertical-relative:text" o:gfxdata="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" strokecolor="red" strokeweight="1.5pt">
                 <v:stroke endarrow="open" joinstyle="miter"/>
               </v:shape>
-            </w:pict>
-          </mc:Fallback>
-        </mc:AlternateContent>
-      </w:r>
-      <w:r>
-        <w:rPr>
-          <w:noProof/>
-        </w:rPr>
-        <mc:AlternateContent>
-          <mc:Choice Requires="wps">
-            <w:drawing>
-              <wp:anchor distT="0" distB="0" distL="114300" distR="114300" simplePos="0" relativeHeight="251659264" behindDoc="0" locked="0" layoutInCell="1" allowOverlap="1" wp14:anchorId="46331560" wp14:editId="1351059A">
-                <wp:simplePos x="0" y="0"/>
-                <wp:positionH relativeFrom="column">
-                  <wp:posOffset>923925</wp:posOffset>
-                </wp:positionH>
-                <wp:positionV relativeFrom="paragraph">
-                  <wp:posOffset>514350</wp:posOffset>
-                </wp:positionV>
-                <wp:extent cx="1991957" cy="484496"/>
-                <wp:effectExtent l="0" t="0" r="27940" b="11430"/>
-                <wp:wrapNone/>
-                <wp:docPr id="1759477889" name="Rechteck 3"/>
-                <wp:cNvGraphicFramePr/>
-                <a:graphic xmlns:a="http://schemas.openxmlformats.org/drawingml/2006/main">
-                  <a:graphicData uri="http://schemas.microsoft.com/office/word/2010/wordprocessingShape">
-                    <wps:wsp>
-                      <wps:cNvSpPr/>
-                      <wps:spPr>
-                        <a:xfrm>
-                          <a:off x="0" y="0"/>
-                          <a:ext cx="1991957" cy="484496"/>
-                        </a:xfrm>
-                        <a:prstGeom prst="rect">
-                          <a:avLst/>
-                        </a:prstGeom>
-                        <a:noFill/>
-                        <a:ln w="19050">
-                          <a:solidFill>
-                            <a:srgbClr val="FF0000"/>
-                          </a:solidFill>
-                        </a:ln>
-                      </wps:spPr>
-                      <wps:style>
-                        <a:lnRef idx="2">
-                          <a:schemeClr val="accent1">
-                            <a:shade val="15000"/>
-                          </a:schemeClr>
-                        </a:lnRef>
-                        <a:fillRef idx="1">
-                          <a:schemeClr val="accent1"/>
-                        </a:fillRef>
-                        <a:effectRef idx="0">
-                          <a:schemeClr val="accent1"/>
-                        </a:effectRef>
-                        <a:fontRef idx="minor">
-                          <a:schemeClr val="lt1"/>
-                        </a:fontRef>
-                      </wps:style>
-                      <wps:bodyPr rot="0" spcFirstLastPara="0" vertOverflow="overflow" horzOverflow="overflow" vert="horz" wrap="square" lIns="91440" tIns="45720" rIns="91440" bIns="45720" numCol="1" spcCol="0" rtlCol="0" fromWordArt="0" anchor="ctr" anchorCtr="0" forceAA="0" compatLnSpc="1">
-                        <a:prstTxWarp prst="textNoShape">
-                          <a:avLst/>
-                        </a:prstTxWarp>
-                        <a:noAutofit/>
-                      </wps:bodyPr>
-                    </wps:wsp>
-                  </a:graphicData>
-                </a:graphic>
-                <wp14:sizeRelH relativeFrom="margin">
-                  <wp14:pctWidth>0</wp14:pctWidth>
-                </wp14:sizeRelH>
-                <wp14:sizeRelV relativeFrom="margin">
-                  <wp14:pctHeight>0</wp14:pctHeight>
-                </wp14:sizeRelV>
-              </wp:anchor>
-            </w:drawing>
-          </mc:Choice>
-          <mc:Fallback>
-            <w:pict>
-              <v:rect w14:anchorId="14AA50AC" id="Rechteck 3" o:spid="_x0000_s1026" style="position:absolute;margin-left:72.75pt;margin-top:40.5pt;width:156.85pt;height:38.15pt;z-index:251659264;visibility:visible;mso-wrap-style:square;mso-width-percent:0;mso-height-percent:0;mso-wrap-distance-left:9pt;mso-wrap-distance-top:0;mso-wrap-distance-right:9pt;mso-wrap-distance-bottom:0;mso-position-horizontal:absolute;mso-position-horizontal-relative:text;mso-position-vertical:absolute;mso-position-vertical-relative:text;mso-width-percent:0;mso-height-percent:0;mso-width-relative:margin;mso-height-relative:margin;v-text-anchor:middle" o:gfxdata="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" filled="f" strokecolor="red" strokeweight="1.5pt"/>
             </w:pict>
           </mc:Fallback>
         </mc:AlternateContent>
@@ -1387,8 +1312,132 @@
         <w:t>Hier kann man nochmals, da der Z80 konstant NOPs ausführt, den M1-Zyklus beobachten.</w:t>
       </w:r>
     </w:p>
+    <w:p>
+      <w:pPr>
+        <w:pStyle w:val="berschrift1"/>
+      </w:pPr>
+      <w:r>
+        <w:t>8. Jän: Erster Versuch Programmspeicher &amp; PCB</w:t>
+      </w:r>
+    </w:p>
+    <w:p>
+      <w:r>
+        <w:t>Der generelle Aufbau des Boards sieht vor, dass der PSoc den Code, welchen er über UART empfängt, in den RAM des Z80 speichert. Von diesem Speicherchip aus führt der Z80 aus den Programmcode dann aus. Damit müssen wir uns nicht darum sorgen, dass der Code effizient genug ist um mit der Betriebsgeschwindigkeit des Z80 mithalten kann.</w:t>
+      </w:r>
+    </w:p>
+    <w:p>
+      <w:r>
+        <w:t>Die Beschaltung des RAM Chips (hier ein 2kByte HM6112) ist komplett mit Jumper auf den FreeSoc2 gelegt, da wir so via Software alle Kontrollsignale und Busse steuern können und sieht wie folgt aus:</w:t>
+      </w:r>
+    </w:p>
+    <w:p>
+      <w:r>
+        <w:t>[Bild]</w:t>
+      </w:r>
+    </w:p>
+    <w:p>
+      <w:r>
+        <w:t>[PCB]</w:t>
+      </w:r>
+    </w:p>
+    <w:p>
+      <w:pPr>
+        <w:pStyle w:val="berschrift1"/>
+      </w:pPr>
+      <w:r>
+        <w:lastRenderedPageBreak/>
+        <w:t xml:space="preserve">15.Jän:  </w:t>
+      </w:r>
+      <w:r>
+        <w:t>Programmcode in den RAM bringen</w:t>
+      </w:r>
+    </w:p>
+    <w:p>
+      <w:r>
+        <w:t>Als ersten Test gilt hier das Projekt „PSoC_to_RAM“ in welchem vorgezeigt wird, wie der PSoC die Daten, die er über UART erhält, in den RAM-IC schreibt. Die Timings sind mit einem einzigen 1us-Delay realisiert (sowohl in Read als auch in Write). Dies ist zwar nicht genau in Spec mit den Timing Diagrammen, aber funktioniert trotzem Einwandfrei, da immer nur von Minimum Zeiten die Rede ist.</w:t>
+      </w:r>
+    </w:p>
+    <w:p/>
+    <w:p>
+      <w:r>
+        <w:drawing>
+          <wp:inline distT="0" distB="0" distL="0" distR="0" wp14:anchorId="5FA5B157" wp14:editId="2FAE459B">
+            <wp:extent cx="4203510" cy="2514600"/>
+            <wp:effectExtent l="0" t="0" r="6985" b="0"/>
+            <wp:docPr id="1932708188" name="Grafik 1" descr="Ein Bild, das Diagramm, Entwurf, technische Zeichnung, Reihe enthält.&#10;&#10;Automatisch generierte Beschreibung"/>
+            <wp:cNvGraphicFramePr>
+              <a:graphicFrameLocks xmlns:a="http://schemas.openxmlformats.org/drawingml/2006/main" noChangeAspect="1"/>
+            </wp:cNvGraphicFramePr>
+            <a:graphic xmlns:a="http://schemas.openxmlformats.org/drawingml/2006/main">
+              <a:graphicData uri="http://schemas.openxmlformats.org/drawingml/2006/picture">
+                <pic:pic xmlns:pic="http://schemas.openxmlformats.org/drawingml/2006/picture">
+                  <pic:nvPicPr>
+                    <pic:cNvPr id="1932708188" name="Grafik 1" descr="Ein Bild, das Diagramm, Entwurf, technische Zeichnung, Reihe enthält.&#10;&#10;Automatisch generierte Beschreibung"/>
+                    <pic:cNvPicPr/>
+                  </pic:nvPicPr>
+                  <pic:blipFill>
+                    <a:blip r:embed="rId16"/>
+                    <a:stretch>
+                      <a:fillRect/>
+                    </a:stretch>
+                  </pic:blipFill>
+                  <pic:spPr>
+                    <a:xfrm>
+                      <a:off x="0" y="0"/>
+                      <a:ext cx="4211833" cy="2519579"/>
+                    </a:xfrm>
+                    <a:prstGeom prst="rect">
+                      <a:avLst/>
+                    </a:prstGeom>
+                  </pic:spPr>
+                </pic:pic>
+              </a:graphicData>
+            </a:graphic>
+          </wp:inline>
+        </w:drawing>
+      </w:r>
+    </w:p>
+    <w:p>
+      <w:r>
+        <w:drawing>
+          <wp:inline distT="0" distB="0" distL="0" distR="0" wp14:anchorId="5E375D66" wp14:editId="13B7711A">
+            <wp:extent cx="5760720" cy="2194560"/>
+            <wp:effectExtent l="0" t="0" r="0" b="0"/>
+            <wp:docPr id="1416300390" name="Grafik 1" descr="Ein Bild, das Text, Zahl, Quittung, Schrift enthält.&#10;&#10;Automatisch generierte Beschreibung"/>
+            <wp:cNvGraphicFramePr>
+              <a:graphicFrameLocks xmlns:a="http://schemas.openxmlformats.org/drawingml/2006/main" noChangeAspect="1"/>
+            </wp:cNvGraphicFramePr>
+            <a:graphic xmlns:a="http://schemas.openxmlformats.org/drawingml/2006/main">
+              <a:graphicData uri="http://schemas.openxmlformats.org/drawingml/2006/picture">
+                <pic:pic xmlns:pic="http://schemas.openxmlformats.org/drawingml/2006/picture">
+                  <pic:nvPicPr>
+                    <pic:cNvPr id="1416300390" name="Grafik 1" descr="Ein Bild, das Text, Zahl, Quittung, Schrift enthält.&#10;&#10;Automatisch generierte Beschreibung"/>
+                    <pic:cNvPicPr/>
+                  </pic:nvPicPr>
+                  <pic:blipFill>
+                    <a:blip r:embed="rId17"/>
+                    <a:stretch>
+                      <a:fillRect/>
+                    </a:stretch>
+                  </pic:blipFill>
+                  <pic:spPr>
+                    <a:xfrm>
+                      <a:off x="0" y="0"/>
+                      <a:ext cx="5760720" cy="2194560"/>
+                    </a:xfrm>
+                    <a:prstGeom prst="rect">
+                      <a:avLst/>
+                    </a:prstGeom>
+                  </pic:spPr>
+                </pic:pic>
+              </a:graphicData>
+            </a:graphic>
+          </wp:inline>
+        </w:drawing>
+      </w:r>
+    </w:p>
     <w:sectPr>
-      <w:footerReference w:type="default" r:id="rId16"/>
+      <w:footerReference w:type="default" r:id="rId18"/>
       <w:pgSz w:w="11906" w:h="16838"/>
       <w:pgMar w:top="1417" w:right="1417" w:bottom="1134" w:left="1417" w:header="708" w:footer="708" w:gutter="0"/>
       <w:cols w:space="708"/>
@@ -1444,11 +1493,9 @@
     <w:r>
       <w:t xml:space="preserve">Zehetner &amp; </w:t>
     </w:r>
-    <w:proofErr w:type="spellStart"/>
     <w:r>
       <w:t>Wackerle</w:t>
     </w:r>
-    <w:proofErr w:type="spellEnd"/>
     <w:r>
       <w:ptab w:relativeTo="margin" w:alignment="right" w:leader="none"/>
     </w:r>

</xml_diff>